<commit_message>
updating mvc draft word
</commit_message>
<xml_diff>
--- a/Model View Controller DRAFT.docx
+++ b/Model View Controller DRAFT.docx
@@ -107,23 +107,21 @@
       </w:r>
       <w:proofErr w:type="spellEnd"/>
       <w:r>
-        <w:t xml:space="preserve">: “Prendi una carta” ,”Attua produzione/raccolto” </w:t>
-      </w:r>
-      <w:proofErr w:type="spellStart"/>
-      <w:r>
-        <w:t>con,in</w:t>
-      </w:r>
-      <w:proofErr w:type="spellEnd"/>
-      <w:r>
-        <w:t xml:space="preserve"> questo ultimo </w:t>
-      </w:r>
-      <w:proofErr w:type="spellStart"/>
-      <w:r>
-        <w:t>caso,successiva</w:t>
-      </w:r>
-      <w:proofErr w:type="spellEnd"/>
-      <w:r>
-        <w:t xml:space="preserve"> richiesta del numero di schiavi da utilizzare e ((((quale carta????)))).</w:t>
+        <w:t>: “Prendi una carta” ,”Attua produzione/raccolto” con</w:t>
+      </w:r>
+      <w:r>
+        <w:t xml:space="preserve"> </w:t>
+      </w:r>
+      <w:r>
+        <w:t>successiva richiesta del numero</w:t>
+      </w:r>
+      <w:r>
+        <w:t xml:space="preserve"> di schiavi da utilizzare e  scelta di quale carta</w:t>
+      </w:r>
+      <w:bookmarkStart w:id="0" w:name="_GoBack"/>
+      <w:bookmarkEnd w:id="0"/>
+      <w:r>
+        <w:t>.</w:t>
       </w:r>
     </w:p>
     <w:p>
@@ -233,8 +231,6 @@
       <w:r>
         <w:t xml:space="preserve"> le risorse non si metterebbero in pausa)</w:t>
       </w:r>
-      <w:bookmarkStart w:id="0" w:name="_GoBack"/>
-      <w:bookmarkEnd w:id="0"/>
     </w:p>
     <w:p/>
     <w:p>

</xml_diff>

<commit_message>
<updating the following classes: FamilyMember, FamilyMembersSet, Player>
</commit_message>
<xml_diff>
--- a/Model View Controller DRAFT.docx
+++ b/Model View Controller DRAFT.docx
@@ -1,6 +1,6 @@
 
 <file path=word/document.xml><?xml version="1.0" encoding="utf-8"?>
-<w:document xmlns:wpc="http://schemas.microsoft.com/office/word/2010/wordprocessingCanvas" xmlns:cx="http://schemas.microsoft.com/office/drawing/2014/chartex" xmlns:cx1="http://schemas.microsoft.com/office/drawing/2015/9/8/chartex" xmlns:cx2="http://schemas.microsoft.com/office/drawing/2015/10/21/chartex" xmlns:cx3="http://schemas.microsoft.com/office/drawing/2016/5/9/chartex" xmlns:cx4="http://schemas.microsoft.com/office/drawing/2016/5/10/chartex" xmlns:cx5="http://schemas.microsoft.com/office/drawing/2016/5/11/chartex" xmlns:cx6="http://schemas.microsoft.com/office/drawing/2016/5/12/chartex" xmlns:cx7="http://schemas.microsoft.com/office/drawing/2016/5/13/chartex" xmlns:cx8="http://schemas.microsoft.com/office/drawing/2016/5/14/chartex" xmlns:mc="http://schemas.openxmlformats.org/markup-compatibility/2006" xmlns:o="urn:schemas-microsoft-com:office:office" xmlns:r="http://schemas.openxmlformats.org/officeDocument/2006/relationships" xmlns:m="http://schemas.openxmlformats.org/officeDocument/2006/math" xmlns:v="urn:schemas-microsoft-com:vml" xmlns:wp14="http://schemas.microsoft.com/office/word/2010/wordprocessingDrawing" xmlns:wp="http://schemas.openxmlformats.org/drawingml/2006/wordprocessingDrawing" xmlns:w10="urn:schemas-microsoft-com:office:word" xmlns:w="http://schemas.openxmlformats.org/wordprocessingml/2006/main" xmlns:w14="http://schemas.microsoft.com/office/word/2010/wordml" xmlns:w15="http://schemas.microsoft.com/office/word/2012/wordml" xmlns:w16se="http://schemas.microsoft.com/office/word/2015/wordml/symex" xmlns:wpg="http://schemas.microsoft.com/office/word/2010/wordprocessingGroup" xmlns:wpi="http://schemas.microsoft.com/office/word/2010/wordprocessingInk" xmlns:wne="http://schemas.microsoft.com/office/word/2006/wordml" xmlns:wps="http://schemas.microsoft.com/office/word/2010/wordprocessingShape" mc:Ignorable="w14 w15 w16se wp14">
+<w:document xmlns:wpc="http://schemas.microsoft.com/office/word/2010/wordprocessingCanvas" xmlns:mo="http://schemas.microsoft.com/office/mac/office/2008/main" xmlns:mc="http://schemas.openxmlformats.org/markup-compatibility/2006" xmlns:mv="urn:schemas-microsoft-com:mac:vml" xmlns:o="urn:schemas-microsoft-com:office:office" xmlns:r="http://schemas.openxmlformats.org/officeDocument/2006/relationships" xmlns:m="http://schemas.openxmlformats.org/officeDocument/2006/math" xmlns:v="urn:schemas-microsoft-com:vml" xmlns:wp14="http://schemas.microsoft.com/office/word/2010/wordprocessingDrawing" xmlns:wp="http://schemas.openxmlformats.org/drawingml/2006/wordprocessingDrawing" xmlns:w10="urn:schemas-microsoft-com:office:word" xmlns:w="http://schemas.openxmlformats.org/wordprocessingml/2006/main" xmlns:w14="http://schemas.microsoft.com/office/word/2010/wordml" xmlns:w15="http://schemas.microsoft.com/office/word/2012/wordml" xmlns:wpg="http://schemas.microsoft.com/office/word/2010/wordprocessingGroup" xmlns:wpi="http://schemas.microsoft.com/office/word/2010/wordprocessingInk" xmlns:wne="http://schemas.microsoft.com/office/word/2006/wordml" xmlns:wps="http://schemas.microsoft.com/office/word/2010/wordprocessingShape" mc:Ignorable="w14 w15 wp14">
   <w:body>
     <w:p>
       <w:pPr>
@@ -14,23 +14,7 @@
           <w:sz w:val="40"/>
           <w:szCs w:val="40"/>
         </w:rPr>
-        <w:t xml:space="preserve">Model </w:t>
-      </w:r>
-      <w:proofErr w:type="spellStart"/>
-      <w:r>
-        <w:rPr>
-          <w:sz w:val="40"/>
-          <w:szCs w:val="40"/>
-        </w:rPr>
-        <w:t>View</w:t>
-      </w:r>
-      <w:proofErr w:type="spellEnd"/>
-      <w:r>
-        <w:rPr>
-          <w:sz w:val="40"/>
-          <w:szCs w:val="40"/>
-        </w:rPr>
-        <w:t xml:space="preserve"> Controller (MVC) draft</w:t>
+        <w:t>Model View Controller (MVC) draft</w:t>
       </w:r>
     </w:p>
     <w:p>
@@ -70,15 +54,19 @@
     </w:p>
     <w:p>
       <w:r>
-        <w:t xml:space="preserve">2)Casistiche di trade: possono essere proposte più opzioni di trade da alcune carte </w:t>
-      </w:r>
-      <w:proofErr w:type="spellStart"/>
-      <w:r>
-        <w:t>ed,inoltre</w:t>
-      </w:r>
-      <w:proofErr w:type="spellEnd"/>
-      <w:r>
-        <w:t>, il giocatore                                                                                 deve avere anche la possibilità di rifiutare il trade.</w:t>
+        <w:t>2)Casistiche di trade: possono essere proposte più opz</w:t>
+      </w:r>
+      <w:r>
+        <w:t>ioni di trade da alcune carte e</w:t>
+      </w:r>
+      <w:r>
+        <w:t>,</w:t>
+      </w:r>
+      <w:r>
+        <w:t xml:space="preserve"> </w:t>
+      </w:r>
+      <w:r>
+        <w:t>inoltre, il giocatore                                                                                 deve avere anche la possibilità di rifiutare il trade.</w:t>
       </w:r>
     </w:p>
     <w:p>
@@ -91,175 +79,87 @@
     </w:p>
     <w:p>
       <w:r>
-        <w:t>4)</w:t>
-      </w:r>
-      <w:proofErr w:type="spellStart"/>
-      <w:r>
-        <w:t>Secondary</w:t>
-      </w:r>
-      <w:proofErr w:type="spellEnd"/>
+        <w:t>4)Secondary action: “Prendi una carta” ,”Attua produzione/raccolto” con</w:t>
+      </w:r>
       <w:r>
         <w:t xml:space="preserve"> </w:t>
       </w:r>
-      <w:proofErr w:type="spellStart"/>
-      <w:r>
-        <w:t>action</w:t>
-      </w:r>
-      <w:proofErr w:type="spellEnd"/>
-      <w:r>
-        <w:t>: “Prendi una carta” ,”Attua produzione/raccolto” con</w:t>
+      <w:r>
+        <w:t>successiva richiesta del numero</w:t>
+      </w:r>
+      <w:r>
+        <w:t xml:space="preserve"> di schiavi da utilizzare e  scelta di quale carta</w:t>
+      </w:r>
+      <w:r>
+        <w:t>.</w:t>
+      </w:r>
+    </w:p>
+    <w:p>
+      <w:r>
+        <w:t>-----------------------------------------------------------------------------------------------------------------------------------------------</w:t>
+      </w:r>
+    </w:p>
+    <w:p>
+      <w:r>
+        <w:t>Come gestirlo in mvc?</w:t>
+      </w:r>
+      <w:r>
+        <w:br/>
+      </w:r>
+    </w:p>
+    <w:p>
+      <w:r>
+        <w:t>1)Utilizzo di un Controller centralizzato.</w:t>
+      </w:r>
+      <w:r>
+        <w:br/>
+        <w:t>Viene creata una classe Controller legata al Player, con al suo interno diverse variabili che verranno poi utilizzate come “flag”(</w:t>
+      </w:r>
+      <w:r>
+        <w:t>es: -boolean EnableSecondaryAction</w:t>
+      </w:r>
+      <w:r>
+        <w:t xml:space="preserve">, </w:t>
+      </w:r>
+      <w:r>
+        <w:t>takeCard ).</w:t>
+      </w:r>
+    </w:p>
+    <w:p>
+      <w:r>
+        <w:t>Il Controller, una volta eseguita l’azione primaria, verifica i flag e attiva le parti di codice(secondary actions) adatte alla situazione, delegando il compito di interagire con l’utente alla view.</w:t>
+      </w:r>
+      <w:r>
+        <w:br/>
+      </w:r>
+      <w:r>
+        <w:t>(pro: non necessità di</w:t>
+      </w:r>
+      <w:r>
+        <w:t xml:space="preserve"> deep-cloning delle carte perché</w:t>
+      </w:r>
+      <w:r>
+        <w:t xml:space="preserve"> le risorse non si metterebbero in pausa)</w:t>
+      </w:r>
+    </w:p>
+    <w:p/>
+    <w:p>
+      <w:r>
+        <w:t>2)Quando il gioco deve interrompersi per interfacciarsi con l’utente viene ch</w:t>
+      </w:r>
+      <w:r>
+        <w:t>iamato il metodo di notifica più</w:t>
+      </w:r>
+      <w:r>
+        <w:t xml:space="preserve"> adatto,</w:t>
       </w:r>
       <w:r>
         <w:t xml:space="preserve"> </w:t>
-      </w:r>
-      <w:r>
-        <w:t>successiva richiesta del numero</w:t>
-      </w:r>
-      <w:r>
-        <w:t xml:space="preserve"> di schiavi da utilizzare e  scelta di quale carta</w:t>
       </w:r>
       <w:bookmarkStart w:id="0" w:name="_GoBack"/>
       <w:bookmarkEnd w:id="0"/>
       <w:r>
-        <w:t>.</w:t>
-      </w:r>
-    </w:p>
-    <w:p>
-      <w:r>
-        <w:t>-----------------------------------------------------------------------------------------------------------------------------------------------</w:t>
-      </w:r>
-    </w:p>
-    <w:p>
-      <w:r>
-        <w:t xml:space="preserve">Come gestirlo in </w:t>
-      </w:r>
-      <w:proofErr w:type="spellStart"/>
-      <w:r>
-        <w:t>mvc</w:t>
-      </w:r>
-      <w:proofErr w:type="spellEnd"/>
-      <w:r>
-        <w:t>?</w:t>
-      </w:r>
-      <w:r>
-        <w:br/>
-      </w:r>
-    </w:p>
-    <w:p>
-      <w:r>
-        <w:t>1)Utilizzo di un Controller centralizzato.</w:t>
-      </w:r>
-      <w:r>
-        <w:br/>
-        <w:t>Viene creata una classe Controller legata al Player, con al suo interno diverse variabili che verranno poi utilizzate come “flag”(</w:t>
-      </w:r>
-      <w:r>
-        <w:t>es: -</w:t>
-      </w:r>
-      <w:proofErr w:type="spellStart"/>
-      <w:r>
-        <w:t>boolean</w:t>
-      </w:r>
-      <w:proofErr w:type="spellEnd"/>
-      <w:r>
-        <w:t xml:space="preserve"> </w:t>
-      </w:r>
-      <w:proofErr w:type="spellStart"/>
-      <w:r>
-        <w:t>EnableSecondaryAction</w:t>
-      </w:r>
-      <w:proofErr w:type="spellEnd"/>
-      <w:r>
-        <w:t xml:space="preserve">, </w:t>
-      </w:r>
-      <w:proofErr w:type="spellStart"/>
-      <w:r>
-        <w:t>takeCard</w:t>
-      </w:r>
-      <w:proofErr w:type="spellEnd"/>
-      <w:r>
-        <w:t xml:space="preserve"> ).</w:t>
-      </w:r>
-    </w:p>
-    <w:p>
-      <w:r>
-        <w:t>Il Controller, una volta eseguita l’azione primaria, verifica i flag e attiva le parti di codice(</w:t>
-      </w:r>
-      <w:proofErr w:type="spellStart"/>
-      <w:r>
-        <w:t>secondary</w:t>
-      </w:r>
-      <w:proofErr w:type="spellEnd"/>
-      <w:r>
-        <w:t xml:space="preserve"> </w:t>
-      </w:r>
-      <w:proofErr w:type="spellStart"/>
-      <w:r>
-        <w:t>actions</w:t>
-      </w:r>
-      <w:proofErr w:type="spellEnd"/>
-      <w:r>
-        <w:t xml:space="preserve">) adatte alla situazione, delegando il compito di interagire con l’utente alla </w:t>
-      </w:r>
-      <w:proofErr w:type="spellStart"/>
-      <w:r>
-        <w:t>view</w:t>
-      </w:r>
-      <w:proofErr w:type="spellEnd"/>
-      <w:r>
-        <w:t>.</w:t>
-      </w:r>
-      <w:r>
-        <w:br/>
-      </w:r>
-      <w:r>
-        <w:t>(pro: non necessità di deep-</w:t>
-      </w:r>
-      <w:proofErr w:type="spellStart"/>
-      <w:r>
-        <w:t>cloning</w:t>
-      </w:r>
-      <w:proofErr w:type="spellEnd"/>
-      <w:r>
-        <w:t xml:space="preserve"> delle carte </w:t>
-      </w:r>
-      <w:proofErr w:type="spellStart"/>
-      <w:r>
-        <w:t>perchè</w:t>
-      </w:r>
-      <w:proofErr w:type="spellEnd"/>
-      <w:r>
-        <w:t xml:space="preserve"> le risorse non si metterebbero in pausa)</w:t>
-      </w:r>
-    </w:p>
-    <w:p/>
-    <w:p>
-      <w:r>
-        <w:t xml:space="preserve">2)Quando il gioco deve interrompersi per interfacciarsi con l’utente viene chiamato il metodo di notifica </w:t>
-      </w:r>
-      <w:proofErr w:type="spellStart"/>
-      <w:r>
-        <w:t>piu</w:t>
-      </w:r>
-      <w:proofErr w:type="spellEnd"/>
-      <w:r>
-        <w:t xml:space="preserve"> </w:t>
-      </w:r>
-      <w:proofErr w:type="spellStart"/>
-      <w:r>
-        <w:t>adatto,tramite</w:t>
-      </w:r>
-      <w:proofErr w:type="spellEnd"/>
-      <w:r>
-        <w:t xml:space="preserve"> la </w:t>
-      </w:r>
-      <w:proofErr w:type="spellStart"/>
-      <w:r>
-        <w:t>view</w:t>
-      </w:r>
-      <w:proofErr w:type="spellEnd"/>
-      <w:r>
-        <w:t>.</w:t>
+        <w:t>tramite la view.</w:t>
       </w:r>
     </w:p>
     <w:p>
@@ -272,15 +172,7 @@
     </w:p>
     <w:p>
       <w:r>
-        <w:t xml:space="preserve">come si comunica alla </w:t>
-      </w:r>
-      <w:proofErr w:type="spellStart"/>
-      <w:r>
-        <w:t>view</w:t>
-      </w:r>
-      <w:proofErr w:type="spellEnd"/>
-      <w:r>
-        <w:t xml:space="preserve"> questa richiesta?</w:t>
+        <w:t>come si comunica alla view questa richiesta?</w:t>
       </w:r>
       <w:r>
         <w:br/>
@@ -292,21 +184,11 @@
     </w:p>
     <w:p>
       <w:r>
-        <w:t xml:space="preserve">Richiede </w:t>
-      </w:r>
-      <w:proofErr w:type="spellStart"/>
-      <w:r>
-        <w:t>deepcloning</w:t>
-      </w:r>
-      <w:proofErr w:type="spellEnd"/>
-      <w:r>
-        <w:t xml:space="preserve"> per evitare </w:t>
-      </w:r>
-      <w:proofErr w:type="spellStart"/>
-      <w:r>
-        <w:t>deadlock</w:t>
-      </w:r>
-      <w:proofErr w:type="spellEnd"/>
+        <w:t>Richiede deepcloning</w:t>
+      </w:r>
+      <w:r>
+        <w:t xml:space="preserve"> per evitare deadlock</w:t>
+      </w:r>
       <w:r>
         <w:t>!</w:t>
       </w:r>
@@ -332,7 +214,7 @@
 </file>
 
 <file path=word/styles.xml><?xml version="1.0" encoding="utf-8"?>
-<w:styles xmlns:mc="http://schemas.openxmlformats.org/markup-compatibility/2006" xmlns:r="http://schemas.openxmlformats.org/officeDocument/2006/relationships" xmlns:w="http://schemas.openxmlformats.org/wordprocessingml/2006/main" xmlns:w14="http://schemas.microsoft.com/office/word/2010/wordml" xmlns:w15="http://schemas.microsoft.com/office/word/2012/wordml" xmlns:w16se="http://schemas.microsoft.com/office/word/2015/wordml/symex" mc:Ignorable="w14 w15 w16se">
+<w:styles xmlns:mc="http://schemas.openxmlformats.org/markup-compatibility/2006" xmlns:r="http://schemas.openxmlformats.org/officeDocument/2006/relationships" xmlns:w="http://schemas.openxmlformats.org/wordprocessingml/2006/main" xmlns:w14="http://schemas.microsoft.com/office/word/2010/wordml" xmlns:w15="http://schemas.microsoft.com/office/word/2012/wordml" mc:Ignorable="w14 w15">
   <w:docDefaults>
     <w:rPrDefault>
       <w:rPr>
@@ -348,7 +230,7 @@
       </w:pPr>
     </w:pPrDefault>
   </w:docDefaults>
-  <w:latentStyles w:defLockedState="0" w:defUIPriority="99" w:defSemiHidden="0" w:defUnhideWhenUsed="0" w:defQFormat="0" w:count="374">
+  <w:latentStyles w:defLockedState="0" w:defUIPriority="99" w:defSemiHidden="0" w:defUnhideWhenUsed="0" w:defQFormat="0" w:count="382">
     <w:lsdException w:name="Normal" w:uiPriority="0" w:qFormat="1"/>
     <w:lsdException w:name="heading 1" w:uiPriority="9" w:qFormat="1"/>
     <w:lsdException w:name="heading 2" w:semiHidden="1" w:uiPriority="9" w:unhideWhenUsed="1" w:qFormat="1"/>
@@ -722,7 +604,6 @@
     <w:lsdException w:name="List Table 7 Colorful Accent 6" w:uiPriority="52"/>
     <w:lsdException w:name="Mention" w:semiHidden="1" w:unhideWhenUsed="1"/>
     <w:lsdException w:name="Smart Hyperlink" w:semiHidden="1" w:unhideWhenUsed="1"/>
-    <w:lsdException w:name="Hashtag" w:semiHidden="1" w:unhideWhenUsed="1"/>
   </w:latentStyles>
   <w:style w:type="paragraph" w:default="1" w:styleId="Normale">
     <w:name w:val="Normal"/>

</xml_diff>